<commit_message>
Fixed GitHub tutorial spelling mistakes
</commit_message>
<xml_diff>
--- a/Using GitHub/Draft/Basic instructions.docx
+++ b/Using GitHub/Draft/Basic instructions.docx
@@ -215,7 +215,10 @@
               <w:sdtEndPr/>
               <w:sdtContent>
                 <w:r>
-                  <w:t>1.0</w:t>
+                  <w:t>1.</w:t>
+                </w:r>
+                <w:r>
+                  <w:t>1</w:t>
                 </w:r>
               </w:sdtContent>
             </w:sdt>
@@ -432,7 +435,6 @@
           </mc:Fallback>
         </mc:AlternateContent>
       </w:r>
-      <w:bookmarkStart w:id="0" w:name="_Toc274759611"/>
       <w:r>
         <w:br w:type="page"/>
       </w:r>
@@ -441,6 +443,7 @@
       <w:pPr>
         <w:pStyle w:val="UnnumHeading1"/>
       </w:pPr>
+      <w:bookmarkStart w:id="0" w:name="_Toc342692760"/>
       <w:r>
         <w:lastRenderedPageBreak/>
         <w:t>CONTENTS</w:t>
@@ -490,7 +493,7 @@
         <w:rPr>
           <w:noProof/>
         </w:rPr>
-        <w:instrText xml:space="preserve"> PAGEREF _Toc274759611 \h </w:instrText>
+        <w:instrText xml:space="preserve"> PAGEREF _Toc342692760 \h </w:instrText>
       </w:r>
       <w:r>
         <w:rPr>
@@ -570,7 +573,241 @@
         <w:rPr>
           <w:noProof/>
         </w:rPr>
-        <w:instrText xml:space="preserve"> PAGEREF _Toc274759612 \h </w:instrText>
+        <w:instrText xml:space="preserve"> PAGEREF _Toc342692761 \h </w:instrText>
+      </w:r>
+      <w:r>
+        <w:rPr>
+          <w:noProof/>
+        </w:rPr>
+      </w:r>
+      <w:r>
+        <w:rPr>
+          <w:noProof/>
+        </w:rPr>
+        <w:fldChar w:fldCharType="separate"/>
+      </w:r>
+      <w:r>
+        <w:rPr>
+          <w:noProof/>
+        </w:rPr>
+        <w:t>3</w:t>
+      </w:r>
+      <w:r>
+        <w:rPr>
+          <w:noProof/>
+        </w:rPr>
+        <w:fldChar w:fldCharType="end"/>
+      </w:r>
+    </w:p>
+    <w:p>
+      <w:pPr>
+        <w:pStyle w:val="TOC2"/>
+        <w:tabs>
+          <w:tab w:val="left" w:pos="880"/>
+        </w:tabs>
+        <w:rPr>
+          <w:rFonts w:asciiTheme="minorHAnsi" w:eastAsiaTheme="minorEastAsia" w:hAnsiTheme="minorHAnsi" w:cstheme="minorBidi"/>
+          <w:noProof/>
+          <w:sz w:val="22"/>
+          <w:szCs w:val="22"/>
+          <w:lang w:eastAsia="en-GB"/>
+        </w:rPr>
+      </w:pPr>
+      <w:r>
+        <w:rPr>
+          <w:noProof/>
+        </w:rPr>
+        <w:t>1.1</w:t>
+      </w:r>
+      <w:r>
+        <w:rPr>
+          <w:rFonts w:asciiTheme="minorHAnsi" w:eastAsiaTheme="minorEastAsia" w:hAnsiTheme="minorHAnsi" w:cstheme="minorBidi"/>
+          <w:noProof/>
+          <w:sz w:val="22"/>
+          <w:szCs w:val="22"/>
+          <w:lang w:eastAsia="en-GB"/>
+        </w:rPr>
+        <w:tab/>
+      </w:r>
+      <w:r>
+        <w:rPr>
+          <w:noProof/>
+        </w:rPr>
+        <w:t>Purpose of this Document</w:t>
+      </w:r>
+      <w:r>
+        <w:rPr>
+          <w:noProof/>
+        </w:rPr>
+        <w:tab/>
+      </w:r>
+      <w:r>
+        <w:rPr>
+          <w:noProof/>
+        </w:rPr>
+        <w:fldChar w:fldCharType="begin"/>
+      </w:r>
+      <w:r>
+        <w:rPr>
+          <w:noProof/>
+        </w:rPr>
+        <w:instrText xml:space="preserve"> PAGEREF _Toc342692762 \h </w:instrText>
+      </w:r>
+      <w:r>
+        <w:rPr>
+          <w:noProof/>
+        </w:rPr>
+      </w:r>
+      <w:r>
+        <w:rPr>
+          <w:noProof/>
+        </w:rPr>
+        <w:fldChar w:fldCharType="separate"/>
+      </w:r>
+      <w:r>
+        <w:rPr>
+          <w:noProof/>
+        </w:rPr>
+        <w:t>3</w:t>
+      </w:r>
+      <w:r>
+        <w:rPr>
+          <w:noProof/>
+        </w:rPr>
+        <w:fldChar w:fldCharType="end"/>
+      </w:r>
+    </w:p>
+    <w:p>
+      <w:pPr>
+        <w:pStyle w:val="TOC2"/>
+        <w:tabs>
+          <w:tab w:val="left" w:pos="880"/>
+        </w:tabs>
+        <w:rPr>
+          <w:rFonts w:asciiTheme="minorHAnsi" w:eastAsiaTheme="minorEastAsia" w:hAnsiTheme="minorHAnsi" w:cstheme="minorBidi"/>
+          <w:noProof/>
+          <w:sz w:val="22"/>
+          <w:szCs w:val="22"/>
+          <w:lang w:eastAsia="en-GB"/>
+        </w:rPr>
+      </w:pPr>
+      <w:r>
+        <w:rPr>
+          <w:noProof/>
+        </w:rPr>
+        <w:t>1.2</w:t>
+      </w:r>
+      <w:r>
+        <w:rPr>
+          <w:rFonts w:asciiTheme="minorHAnsi" w:eastAsiaTheme="minorEastAsia" w:hAnsiTheme="minorHAnsi" w:cstheme="minorBidi"/>
+          <w:noProof/>
+          <w:sz w:val="22"/>
+          <w:szCs w:val="22"/>
+          <w:lang w:eastAsia="en-GB"/>
+        </w:rPr>
+        <w:tab/>
+      </w:r>
+      <w:r>
+        <w:rPr>
+          <w:noProof/>
+        </w:rPr>
+        <w:t>Scope</w:t>
+      </w:r>
+      <w:r>
+        <w:rPr>
+          <w:noProof/>
+        </w:rPr>
+        <w:tab/>
+      </w:r>
+      <w:r>
+        <w:rPr>
+          <w:noProof/>
+        </w:rPr>
+        <w:fldChar w:fldCharType="begin"/>
+      </w:r>
+      <w:r>
+        <w:rPr>
+          <w:noProof/>
+        </w:rPr>
+        <w:instrText xml:space="preserve"> PAGEREF _Toc342692763 \h </w:instrText>
+      </w:r>
+      <w:r>
+        <w:rPr>
+          <w:noProof/>
+        </w:rPr>
+      </w:r>
+      <w:r>
+        <w:rPr>
+          <w:noProof/>
+        </w:rPr>
+        <w:fldChar w:fldCharType="separate"/>
+      </w:r>
+      <w:r>
+        <w:rPr>
+          <w:noProof/>
+        </w:rPr>
+        <w:t>3</w:t>
+      </w:r>
+      <w:r>
+        <w:rPr>
+          <w:noProof/>
+        </w:rPr>
+        <w:fldChar w:fldCharType="end"/>
+      </w:r>
+    </w:p>
+    <w:p>
+      <w:pPr>
+        <w:pStyle w:val="TOC2"/>
+        <w:tabs>
+          <w:tab w:val="left" w:pos="880"/>
+        </w:tabs>
+        <w:rPr>
+          <w:rFonts w:asciiTheme="minorHAnsi" w:eastAsiaTheme="minorEastAsia" w:hAnsiTheme="minorHAnsi" w:cstheme="minorBidi"/>
+          <w:noProof/>
+          <w:sz w:val="22"/>
+          <w:szCs w:val="22"/>
+          <w:lang w:eastAsia="en-GB"/>
+        </w:rPr>
+      </w:pPr>
+      <w:r>
+        <w:rPr>
+          <w:noProof/>
+        </w:rPr>
+        <w:t>1.3</w:t>
+      </w:r>
+      <w:r>
+        <w:rPr>
+          <w:rFonts w:asciiTheme="minorHAnsi" w:eastAsiaTheme="minorEastAsia" w:hAnsiTheme="minorHAnsi" w:cstheme="minorBidi"/>
+          <w:noProof/>
+          <w:sz w:val="22"/>
+          <w:szCs w:val="22"/>
+          <w:lang w:eastAsia="en-GB"/>
+        </w:rPr>
+        <w:tab/>
+      </w:r>
+      <w:r>
+        <w:rPr>
+          <w:noProof/>
+        </w:rPr>
+        <w:t>Objectives</w:t>
+      </w:r>
+      <w:r>
+        <w:rPr>
+          <w:noProof/>
+        </w:rPr>
+        <w:tab/>
+      </w:r>
+      <w:r>
+        <w:rPr>
+          <w:noProof/>
+        </w:rPr>
+        <w:fldChar w:fldCharType="begin"/>
+      </w:r>
+      <w:r>
+        <w:rPr>
+          <w:noProof/>
+        </w:rPr>
+        <w:instrText xml:space="preserve"> PAGEREF _Toc342692764 \h </w:instrText>
       </w:r>
       <w:r>
         <w:rPr>
@@ -632,7 +869,7 @@
         <w:rPr>
           <w:noProof/>
         </w:rPr>
-        <w:t>Purpose of this Document</w:t>
+        <w:t>Acquring GitHub for Windows</w:t>
       </w:r>
       <w:r>
         <w:rPr>
@@ -650,85 +887,7 @@
         <w:rPr>
           <w:noProof/>
         </w:rPr>
-        <w:instrText xml:space="preserve"> PAGEREF _Toc274759613 \h </w:instrText>
-      </w:r>
-      <w:r>
-        <w:rPr>
-          <w:noProof/>
-        </w:rPr>
-      </w:r>
-      <w:r>
-        <w:rPr>
-          <w:noProof/>
-        </w:rPr>
-        <w:fldChar w:fldCharType="separate"/>
-      </w:r>
-      <w:r>
-        <w:rPr>
-          <w:noProof/>
-        </w:rPr>
-        <w:t>3</w:t>
-      </w:r>
-      <w:r>
-        <w:rPr>
-          <w:noProof/>
-        </w:rPr>
-        <w:fldChar w:fldCharType="end"/>
-      </w:r>
-    </w:p>
-    <w:p>
-      <w:pPr>
-        <w:pStyle w:val="TOC2"/>
-        <w:tabs>
-          <w:tab w:val="left" w:pos="880"/>
-        </w:tabs>
-        <w:rPr>
-          <w:rFonts w:asciiTheme="minorHAnsi" w:eastAsiaTheme="minorEastAsia" w:hAnsiTheme="minorHAnsi" w:cstheme="minorBidi"/>
-          <w:noProof/>
-          <w:sz w:val="22"/>
-          <w:szCs w:val="22"/>
-          <w:lang w:eastAsia="en-GB"/>
-        </w:rPr>
-      </w:pPr>
-      <w:r>
-        <w:rPr>
-          <w:noProof/>
-        </w:rPr>
-        <w:t>2.2</w:t>
-      </w:r>
-      <w:r>
-        <w:rPr>
-          <w:rFonts w:asciiTheme="minorHAnsi" w:eastAsiaTheme="minorEastAsia" w:hAnsiTheme="minorHAnsi" w:cstheme="minorBidi"/>
-          <w:noProof/>
-          <w:sz w:val="22"/>
-          <w:szCs w:val="22"/>
-          <w:lang w:eastAsia="en-GB"/>
-        </w:rPr>
-        <w:tab/>
-      </w:r>
-      <w:r>
-        <w:rPr>
-          <w:noProof/>
-        </w:rPr>
-        <w:t>Objectives</w:t>
-      </w:r>
-      <w:r>
-        <w:rPr>
-          <w:noProof/>
-        </w:rPr>
-        <w:tab/>
-      </w:r>
-      <w:r>
-        <w:rPr>
-          <w:noProof/>
-        </w:rPr>
-        <w:fldChar w:fldCharType="begin"/>
-      </w:r>
-      <w:r>
-        <w:rPr>
-          <w:noProof/>
-        </w:rPr>
-        <w:instrText xml:space="preserve"> PAGEREF _Toc274759614 \h </w:instrText>
+        <w:instrText xml:space="preserve"> PAGEREF _Toc342692765 \h </w:instrText>
       </w:r>
       <w:r>
         <w:rPr>
@@ -790,7 +949,7 @@
         <w:rPr>
           <w:noProof/>
         </w:rPr>
-        <w:t>BODY OF DOCUMENT</w:t>
+        <w:t>Obtaining the repository files</w:t>
       </w:r>
       <w:r>
         <w:rPr>
@@ -808,7 +967,12 @@
         <w:rPr>
           <w:noProof/>
         </w:rPr>
-        <w:instrText xml:space="preserve"> PAGEREF _Toc274759615 \h </w:instrText>
+        <w:instrText xml:space="preserve"> PAGEREF _Toc342692766 \h </w:instrText>
+      </w:r>
+      <w:r>
+        <w:rPr>
+          <w:noProof/>
+        </w:rPr>
       </w:r>
       <w:r>
         <w:rPr>
@@ -818,12 +982,9 @@
       </w:r>
       <w:r>
         <w:rPr>
-          <w:b/>
-          <w:bCs/>
-          <w:noProof/>
-          <w:lang w:val="en-US"/>
-        </w:rPr>
-        <w:t>Error! Bookmark not defined.</w:t>
+          <w:noProof/>
+        </w:rPr>
+        <w:t>4</w:t>
       </w:r>
       <w:r>
         <w:rPr>
@@ -835,6 +996,9 @@
     <w:p>
       <w:pPr>
         <w:pStyle w:val="TOC1"/>
+        <w:tabs>
+          <w:tab w:val="left" w:pos="440"/>
+        </w:tabs>
         <w:rPr>
           <w:rFonts w:asciiTheme="minorHAnsi" w:eastAsiaTheme="minorEastAsia" w:hAnsiTheme="minorHAnsi" w:cstheme="minorBidi"/>
           <w:caps w:val="0"/>
@@ -848,53 +1012,9 @@
         <w:rPr>
           <w:noProof/>
         </w:rPr>
-        <w:t>REFERENCES</w:t>
-      </w:r>
-      <w:r>
-        <w:rPr>
-          <w:noProof/>
-        </w:rPr>
-        <w:tab/>
-      </w:r>
-      <w:r>
-        <w:rPr>
-          <w:noProof/>
-        </w:rPr>
-        <w:fldChar w:fldCharType="begin"/>
-      </w:r>
-      <w:r>
-        <w:rPr>
-          <w:noProof/>
-        </w:rPr>
-        <w:instrText xml:space="preserve"> PAGEREF _Toc274759616 \h </w:instrText>
-      </w:r>
-      <w:r>
-        <w:rPr>
-          <w:noProof/>
-        </w:rPr>
-      </w:r>
-      <w:r>
-        <w:rPr>
-          <w:noProof/>
-        </w:rPr>
-        <w:fldChar w:fldCharType="separate"/>
-      </w:r>
-      <w:r>
-        <w:rPr>
-          <w:noProof/>
-        </w:rPr>
-        <w:t>5</w:t>
-      </w:r>
-      <w:r>
-        <w:rPr>
-          <w:noProof/>
-        </w:rPr>
-        <w:fldChar w:fldCharType="end"/>
-      </w:r>
-    </w:p>
-    <w:p>
-      <w:pPr>
-        <w:pStyle w:val="TOC1"/>
+        <w:t>4.</w:t>
+      </w:r>
+      <w:r>
         <w:rPr>
           <w:rFonts w:asciiTheme="minorHAnsi" w:eastAsiaTheme="minorEastAsia" w:hAnsiTheme="minorHAnsi" w:cstheme="minorBidi"/>
           <w:caps w:val="0"/>
@@ -903,6 +1023,127 @@
           <w:szCs w:val="22"/>
           <w:lang w:eastAsia="en-GB"/>
         </w:rPr>
+        <w:tab/>
+      </w:r>
+      <w:r>
+        <w:rPr>
+          <w:noProof/>
+        </w:rPr>
+        <w:t>Committing/Syncing</w:t>
+      </w:r>
+      <w:r>
+        <w:rPr>
+          <w:noProof/>
+        </w:rPr>
+        <w:tab/>
+      </w:r>
+      <w:r>
+        <w:rPr>
+          <w:noProof/>
+        </w:rPr>
+        <w:fldChar w:fldCharType="begin"/>
+      </w:r>
+      <w:r>
+        <w:rPr>
+          <w:noProof/>
+        </w:rPr>
+        <w:instrText xml:space="preserve"> PAGEREF _Toc342692767 \h </w:instrText>
+      </w:r>
+      <w:r>
+        <w:rPr>
+          <w:noProof/>
+        </w:rPr>
+      </w:r>
+      <w:r>
+        <w:rPr>
+          <w:noProof/>
+        </w:rPr>
+        <w:fldChar w:fldCharType="separate"/>
+      </w:r>
+      <w:r>
+        <w:rPr>
+          <w:noProof/>
+        </w:rPr>
+        <w:t>5</w:t>
+      </w:r>
+      <w:r>
+        <w:rPr>
+          <w:noProof/>
+        </w:rPr>
+        <w:fldChar w:fldCharType="end"/>
+      </w:r>
+    </w:p>
+    <w:p>
+      <w:pPr>
+        <w:pStyle w:val="TOC1"/>
+        <w:rPr>
+          <w:rFonts w:asciiTheme="minorHAnsi" w:eastAsiaTheme="minorEastAsia" w:hAnsiTheme="minorHAnsi" w:cstheme="minorBidi"/>
+          <w:caps w:val="0"/>
+          <w:noProof/>
+          <w:sz w:val="22"/>
+          <w:szCs w:val="22"/>
+          <w:lang w:eastAsia="en-GB"/>
+        </w:rPr>
+      </w:pPr>
+      <w:r>
+        <w:rPr>
+          <w:noProof/>
+        </w:rPr>
+        <w:t>REFERENCES</w:t>
+      </w:r>
+      <w:r>
+        <w:rPr>
+          <w:noProof/>
+        </w:rPr>
+        <w:tab/>
+      </w:r>
+      <w:r>
+        <w:rPr>
+          <w:noProof/>
+        </w:rPr>
+        <w:fldChar w:fldCharType="begin"/>
+      </w:r>
+      <w:r>
+        <w:rPr>
+          <w:noProof/>
+        </w:rPr>
+        <w:instrText xml:space="preserve"> PAGEREF _Toc342692768 \h </w:instrText>
+      </w:r>
+      <w:r>
+        <w:rPr>
+          <w:noProof/>
+        </w:rPr>
+      </w:r>
+      <w:r>
+        <w:rPr>
+          <w:noProof/>
+        </w:rPr>
+        <w:fldChar w:fldCharType="separate"/>
+      </w:r>
+      <w:r>
+        <w:rPr>
+          <w:noProof/>
+        </w:rPr>
+        <w:t>5</w:t>
+      </w:r>
+      <w:r>
+        <w:rPr>
+          <w:noProof/>
+        </w:rPr>
+        <w:fldChar w:fldCharType="end"/>
+      </w:r>
+    </w:p>
+    <w:p>
+      <w:pPr>
+        <w:pStyle w:val="TOC1"/>
+        <w:rPr>
+          <w:rFonts w:asciiTheme="minorHAnsi" w:eastAsiaTheme="minorEastAsia" w:hAnsiTheme="minorHAnsi" w:cstheme="minorBidi"/>
+          <w:caps w:val="0"/>
+          <w:noProof/>
+          <w:sz w:val="22"/>
+          <w:szCs w:val="22"/>
+          <w:lang w:eastAsia="en-GB"/>
+        </w:rPr>
       </w:pPr>
       <w:r>
         <w:rPr>
@@ -926,7 +1167,7 @@
         <w:rPr>
           <w:noProof/>
         </w:rPr>
-        <w:instrText xml:space="preserve"> PAGEREF _Toc274759617 \h </w:instrText>
+        <w:instrText xml:space="preserve"> PAGEREF _Toc342692769 \h </w:instrText>
       </w:r>
       <w:r>
         <w:rPr>
@@ -971,7 +1212,7 @@
       <w:pPr>
         <w:pStyle w:val="Heading1"/>
       </w:pPr>
-      <w:bookmarkStart w:id="1" w:name="_Toc274759612"/>
+      <w:bookmarkStart w:id="1" w:name="_Toc342692761"/>
       <w:r>
         <w:lastRenderedPageBreak/>
         <w:t>Introduction</w:t>
@@ -982,7 +1223,7 @@
       <w:pPr>
         <w:pStyle w:val="Heading2"/>
       </w:pPr>
-      <w:bookmarkStart w:id="2" w:name="_Toc274759613"/>
+      <w:bookmarkStart w:id="2" w:name="_Toc342692762"/>
       <w:r>
         <w:t>Purpose</w:t>
       </w:r>
@@ -1026,33 +1267,9 @@
       <w:pPr>
         <w:pStyle w:val="Heading2"/>
       </w:pPr>
+      <w:bookmarkStart w:id="3" w:name="_Toc342692763"/>
       <w:r>
         <w:t>Scope</w:t>
-      </w:r>
-    </w:p>
-    <w:p>
-      <w:pPr>
-        <w:pStyle w:val="BodyText"/>
-      </w:pPr>
-      <w:r>
-        <w:t xml:space="preserve">All members committing to GitHub.com and using </w:t>
-      </w:r>
-      <w:proofErr w:type="spellStart"/>
-      <w:r>
-        <w:t>GitHub</w:t>
-      </w:r>
-      <w:proofErr w:type="spellEnd"/>
-      <w:r>
-        <w:t xml:space="preserve"> for windows should read this document if they are not clear on how to use it.</w:t>
-      </w:r>
-    </w:p>
-    <w:p>
-      <w:pPr>
-        <w:pStyle w:val="Heading2"/>
-      </w:pPr>
-      <w:bookmarkStart w:id="3" w:name="_Toc274759614"/>
-      <w:r>
-        <w:t>Objectives</w:t>
       </w:r>
       <w:bookmarkEnd w:id="3"/>
     </w:p>
@@ -1061,32 +1278,60 @@
         <w:pStyle w:val="BodyText"/>
       </w:pPr>
       <w:r>
-        <w:t xml:space="preserve">The objective of this document is to allow users of group number 2 of the Software Engineering Group Project 2012 the ability to commit and sync their local </w:t>
+        <w:t xml:space="preserve">All members committing to GitHub.com and using </w:t>
       </w:r>
       <w:proofErr w:type="spellStart"/>
       <w:r>
-        <w:t>github</w:t>
+        <w:t>GitHub</w:t>
       </w:r>
       <w:proofErr w:type="spellEnd"/>
       <w:r>
-        <w:t xml:space="preserve"> directory with </w:t>
-      </w:r>
-      <w:proofErr w:type="spellStart"/>
-      <w:r>
-        <w:t>github’s</w:t>
-      </w:r>
-      <w:proofErr w:type="spellEnd"/>
-      <w:r>
-        <w:t xml:space="preserve"> remote directory.</w:t>
+        <w:t xml:space="preserve"> for windows should read this document if they are not clear on how to use it.</w:t>
       </w:r>
     </w:p>
     <w:p>
       <w:pPr>
+        <w:pStyle w:val="Heading2"/>
+      </w:pPr>
+      <w:bookmarkStart w:id="4" w:name="_Toc342692764"/>
+      <w:r>
+        <w:t>Objectives</w:t>
+      </w:r>
+      <w:bookmarkEnd w:id="4"/>
+    </w:p>
+    <w:p>
+      <w:pPr>
+        <w:pStyle w:val="BodyText"/>
+      </w:pPr>
+      <w:r>
+        <w:t xml:space="preserve">The objective of this document is to allow users of group number 2 of the Software Engineering Group Project 2012 the ability to commit and sync their local </w:t>
+      </w:r>
+      <w:proofErr w:type="spellStart"/>
+      <w:r>
+        <w:t>github</w:t>
+      </w:r>
+      <w:proofErr w:type="spellEnd"/>
+      <w:r>
+        <w:t xml:space="preserve"> directory with </w:t>
+      </w:r>
+      <w:proofErr w:type="spellStart"/>
+      <w:r>
+        <w:t>github’s</w:t>
+      </w:r>
+      <w:proofErr w:type="spellEnd"/>
+      <w:r>
+        <w:t xml:space="preserve"> remote directory.</w:t>
+      </w:r>
+    </w:p>
+    <w:p>
+      <w:pPr>
         <w:pStyle w:val="Heading1"/>
       </w:pPr>
+      <w:bookmarkStart w:id="5" w:name="_Toc342692765"/>
       <w:r>
         <w:t>Acquring GitHub for Windows</w:t>
       </w:r>
+      <w:bookmarkEnd w:id="5"/>
     </w:p>
     <w:p>
       <w:pPr>
@@ -1141,91 +1386,44 @@
       <w:r>
         <w:t xml:space="preserve">Visit </w:t>
       </w:r>
-      <w:r>
-        <w:rPr>
-          <w:rFonts w:ascii="Arial" w:hAnsi="Arial" w:cs="Arial"/>
-          <w:b/>
-          <w:bCs/>
-          <w:color w:val="009933"/>
-          <w:shd w:val="clear" w:color="auto" w:fill="FFFFFF"/>
-        </w:rPr>
-        <w:fldChar w:fldCharType="begin"/>
-      </w:r>
-      <w:r>
-        <w:rPr>
-          <w:rFonts w:ascii="Arial" w:hAnsi="Arial" w:cs="Arial"/>
-          <w:b/>
-          <w:bCs/>
-          <w:color w:val="009933"/>
-          <w:shd w:val="clear" w:color="auto" w:fill="FFFFFF"/>
-        </w:rPr>
-        <w:instrText xml:space="preserve"> HYPERLINK "http://windows.github.com/" </w:instrText>
-      </w:r>
-      <w:r>
-        <w:rPr>
-          <w:rFonts w:ascii="Arial" w:hAnsi="Arial" w:cs="Arial"/>
-          <w:b/>
-          <w:bCs/>
-          <w:color w:val="009933"/>
-          <w:shd w:val="clear" w:color="auto" w:fill="FFFFFF"/>
-        </w:rPr>
-      </w:r>
-      <w:r>
-        <w:rPr>
-          <w:rFonts w:ascii="Arial" w:hAnsi="Arial" w:cs="Arial"/>
-          <w:b/>
-          <w:bCs/>
-          <w:color w:val="009933"/>
-          <w:shd w:val="clear" w:color="auto" w:fill="FFFFFF"/>
-        </w:rPr>
-        <w:fldChar w:fldCharType="separate"/>
-      </w:r>
-      <w:r>
-        <w:rPr>
-          <w:rStyle w:val="Hyperlink"/>
-          <w:rFonts w:ascii="Arial" w:hAnsi="Arial" w:cs="Arial"/>
-          <w:b/>
-          <w:bCs/>
-          <w:shd w:val="clear" w:color="auto" w:fill="FFFFFF"/>
-        </w:rPr>
-        <w:t>windows</w:t>
-      </w:r>
-      <w:r>
-        <w:rPr>
-          <w:rStyle w:val="Hyperlink"/>
-          <w:rFonts w:ascii="Arial" w:hAnsi="Arial" w:cs="Arial"/>
-          <w:shd w:val="clear" w:color="auto" w:fill="FFFFFF"/>
-        </w:rPr>
-        <w:t>.</w:t>
-      </w:r>
-      <w:r>
-        <w:rPr>
-          <w:rStyle w:val="Hyperlink"/>
-          <w:rFonts w:ascii="Arial" w:hAnsi="Arial" w:cs="Arial"/>
-          <w:b/>
-          <w:bCs/>
-          <w:shd w:val="clear" w:color="auto" w:fill="FFFFFF"/>
-        </w:rPr>
-        <w:t>github</w:t>
-      </w:r>
-      <w:r>
-        <w:rPr>
-          <w:rStyle w:val="Hyperlink"/>
-          <w:rFonts w:ascii="Arial" w:hAnsi="Arial" w:cs="Arial"/>
-          <w:shd w:val="clear" w:color="auto" w:fill="FFFFFF"/>
-        </w:rPr>
-        <w:t>.com</w:t>
-      </w:r>
-      <w:r>
-        <w:rPr>
-          <w:rFonts w:ascii="Arial" w:hAnsi="Arial" w:cs="Arial"/>
-          <w:b/>
-          <w:bCs/>
-          <w:color w:val="009933"/>
-          <w:shd w:val="clear" w:color="auto" w:fill="FFFFFF"/>
-        </w:rPr>
-        <w:fldChar w:fldCharType="end"/>
-      </w:r>
+      <w:hyperlink r:id="rId8" w:history="1">
+        <w:r>
+          <w:rPr>
+            <w:rStyle w:val="Hyperlink"/>
+            <w:rFonts w:ascii="Arial" w:hAnsi="Arial" w:cs="Arial"/>
+            <w:b/>
+            <w:bCs/>
+            <w:shd w:val="clear" w:color="auto" w:fill="FFFFFF"/>
+          </w:rPr>
+          <w:t>windows</w:t>
+        </w:r>
+        <w:r>
+          <w:rPr>
+            <w:rStyle w:val="Hyperlink"/>
+            <w:rFonts w:ascii="Arial" w:hAnsi="Arial" w:cs="Arial"/>
+            <w:shd w:val="clear" w:color="auto" w:fill="FFFFFF"/>
+          </w:rPr>
+          <w:t>.</w:t>
+        </w:r>
+        <w:r>
+          <w:rPr>
+            <w:rStyle w:val="Hyperlink"/>
+            <w:rFonts w:ascii="Arial" w:hAnsi="Arial" w:cs="Arial"/>
+            <w:b/>
+            <w:bCs/>
+            <w:shd w:val="clear" w:color="auto" w:fill="FFFFFF"/>
+          </w:rPr>
+          <w:t>github</w:t>
+        </w:r>
+        <w:r>
+          <w:rPr>
+            <w:rStyle w:val="Hyperlink"/>
+            <w:rFonts w:ascii="Arial" w:hAnsi="Arial" w:cs="Arial"/>
+            <w:shd w:val="clear" w:color="auto" w:fill="FFFFFF"/>
+          </w:rPr>
+          <w:t>.com</w:t>
+        </w:r>
+      </w:hyperlink>
       <w:r>
         <w:rPr>
           <w:rFonts w:ascii="Arial" w:hAnsi="Arial" w:cs="Arial"/>
@@ -1266,6 +1464,7 @@
       <w:pPr>
         <w:pStyle w:val="Heading1"/>
       </w:pPr>
+      <w:bookmarkStart w:id="6" w:name="_Toc342692766"/>
       <w:r>
         <w:lastRenderedPageBreak/>
         <w:t xml:space="preserve">Obtaining the </w:t>
@@ -1273,6 +1472,7 @@
       <w:r>
         <w:t>repository files</w:t>
       </w:r>
+      <w:bookmarkEnd w:id="6"/>
     </w:p>
     <w:p>
       <w:pPr>
@@ -1308,8 +1508,6 @@
       <w:r>
         <w:t>.</w:t>
       </w:r>
-      <w:bookmarkStart w:id="4" w:name="_GoBack"/>
-      <w:bookmarkEnd w:id="4"/>
     </w:p>
     <w:p>
       <w:pPr>
@@ -1326,11 +1524,9 @@
       <w:r>
         <w:t xml:space="preserve"> works, is that you will need to “clone” the entire repository to your computer (local storage).  The easiest way to do </w:t>
       </w:r>
-      <w:proofErr w:type="gramStart"/>
-      <w:r>
-        <w:t>this,</w:t>
-      </w:r>
-      <w:proofErr w:type="gramEnd"/>
+      <w:r>
+        <w:t>this</w:t>
+      </w:r>
       <w:r>
         <w:t xml:space="preserve"> is to actually go</w:t>
       </w:r>
@@ -1391,7 +1587,7 @@
                     <pic:cNvPicPr/>
                   </pic:nvPicPr>
                   <pic:blipFill>
-                    <a:blip r:embed="rId8"/>
+                    <a:blip r:embed="rId9"/>
                     <a:stretch>
                       <a:fillRect/>
                     </a:stretch>
@@ -1419,7 +1615,7 @@
       <w:r>
         <w:t xml:space="preserve">For this project, the repo is located at: </w:t>
       </w:r>
-      <w:hyperlink r:id="rId9" w:history="1">
+      <w:hyperlink r:id="rId10" w:history="1">
         <w:r>
           <w:rPr>
             <w:rStyle w:val="Hyperlink"/>
@@ -1466,213 +1662,6 @@
             <wp:extent cx="5732145" cy="3096895"/>
             <wp:effectExtent l="0" t="0" r="1905" b="8255"/>
             <wp:docPr id="5" name="Picture 5"/>
-            <wp:cNvGraphicFramePr>
-              <a:graphicFrameLocks xmlns:a="http://schemas.openxmlformats.org/drawingml/2006/main" noChangeAspect="1"/>
-            </wp:cNvGraphicFramePr>
-            <a:graphic xmlns:a="http://schemas.openxmlformats.org/drawingml/2006/main">
-              <a:graphicData uri="http://schemas.openxmlformats.org/drawingml/2006/picture">
-                <pic:pic xmlns:pic="http://schemas.openxmlformats.org/drawingml/2006/picture">
-                  <pic:nvPicPr>
-                    <pic:cNvPr id="0" name=""/>
-                    <pic:cNvPicPr/>
-                  </pic:nvPicPr>
-                  <pic:blipFill>
-                    <a:blip r:embed="rId10"/>
-                    <a:stretch>
-                      <a:fillRect/>
-                    </a:stretch>
-                  </pic:blipFill>
-                  <pic:spPr>
-                    <a:xfrm>
-                      <a:off x="0" y="0"/>
-                      <a:ext cx="5732145" cy="3096895"/>
-                    </a:xfrm>
-                    <a:prstGeom prst="rect">
-                      <a:avLst/>
-                    </a:prstGeom>
-                  </pic:spPr>
-                </pic:pic>
-              </a:graphicData>
-            </a:graphic>
-          </wp:inline>
-        </w:drawing>
-      </w:r>
-    </w:p>
-    <w:p>
-      <w:pPr>
-        <w:pStyle w:val="BodyText"/>
-      </w:pPr>
-    </w:p>
-    <w:p>
-      <w:pPr>
-        <w:rPr>
-          <w:rFonts w:ascii="Helvetica" w:hAnsi="Helvetica"/>
-          <w:b/>
-          <w:caps/>
-          <w:kern w:val="28"/>
-          <w:sz w:val="28"/>
-        </w:rPr>
-      </w:pPr>
-      <w:r>
-        <w:br w:type="page"/>
-      </w:r>
-    </w:p>
-    <w:p>
-      <w:pPr>
-        <w:pStyle w:val="Heading1"/>
-      </w:pPr>
-      <w:r>
-        <w:lastRenderedPageBreak/>
-        <w:t>Committing/Syncing</w:t>
-      </w:r>
-    </w:p>
-    <w:p>
-      <w:pPr>
-        <w:pStyle w:val="BodyText"/>
-      </w:pPr>
-      <w:r>
-        <w:t>So in regard to committing, each ‘commit’ is like a snapshot of all changes that has been made since the last commit has been made.  One can therefore look at the differences between two commits to see what has changed within the files.</w:t>
-      </w:r>
-      <w:r>
-        <w:t xml:space="preserve">  All the commits happen locally, and then are all “sync”-</w:t>
-      </w:r>
-      <w:proofErr w:type="spellStart"/>
-      <w:proofErr w:type="gramStart"/>
-      <w:r>
-        <w:t>ed</w:t>
-      </w:r>
-      <w:proofErr w:type="spellEnd"/>
-      <w:proofErr w:type="gramEnd"/>
-      <w:r>
-        <w:t xml:space="preserve"> to GitHub.com via ‘</w:t>
-      </w:r>
-      <w:proofErr w:type="spellStart"/>
-      <w:r>
-        <w:t>GitHub</w:t>
-      </w:r>
-      <w:proofErr w:type="spellEnd"/>
-      <w:r>
-        <w:t xml:space="preserve"> for Windows’.</w:t>
-      </w:r>
-      <w:r>
-        <w:t xml:space="preserve">  ‘</w:t>
-      </w:r>
-      <w:proofErr w:type="spellStart"/>
-      <w:r>
-        <w:t>GitHub</w:t>
-      </w:r>
-      <w:proofErr w:type="spellEnd"/>
-      <w:r>
-        <w:t xml:space="preserve"> for Windows’ will detect any changes in the local repo folder on your computer</w:t>
-      </w:r>
-      <w:r>
-        <w:t xml:space="preserve"> </w:t>
-      </w:r>
-      <w:proofErr w:type="gramStart"/>
-      <w:r>
-        <w:t>( ‘Documents</w:t>
-      </w:r>
-      <w:proofErr w:type="gramEnd"/>
-      <w:r>
-        <w:t>/</w:t>
-      </w:r>
-      <w:proofErr w:type="spellStart"/>
-      <w:r>
-        <w:t>GitHub</w:t>
-      </w:r>
-      <w:proofErr w:type="spellEnd"/>
-      <w:r>
-        <w:t>/[repo name]’)</w:t>
-      </w:r>
-    </w:p>
-    <w:p>
-      <w:pPr>
-        <w:pStyle w:val="BodyText"/>
-      </w:pPr>
-      <w:r>
-        <w:t>As you’ve added the group repo to the program</w:t>
-      </w:r>
-      <w:r>
-        <w:t>, you’ll want to make sure it’s sync-ed.  It is a good idea to keep it sync-</w:t>
-      </w:r>
-      <w:proofErr w:type="spellStart"/>
-      <w:r>
-        <w:t>ed</w:t>
-      </w:r>
-      <w:proofErr w:type="spellEnd"/>
-      <w:r>
-        <w:t xml:space="preserve"> before committing in case other members have edited files that you’re working on too</w:t>
-      </w:r>
-      <w:r>
-        <w:t xml:space="preserve"> (plus check for</w:t>
-      </w:r>
-      <w:r>
-        <w:t xml:space="preserve"> new files)</w:t>
-      </w:r>
-      <w:r>
-        <w:t>.</w:t>
-      </w:r>
-    </w:p>
-    <w:p>
-      <w:pPr>
-        <w:pStyle w:val="BodyText"/>
-      </w:pPr>
-      <w:r>
-        <w:t>If you</w:t>
-      </w:r>
-      <w:r>
-        <w:t xml:space="preserve"> change anything within the state directory, then </w:t>
-      </w:r>
-      <w:proofErr w:type="spellStart"/>
-      <w:r>
-        <w:t>GitHub</w:t>
-      </w:r>
-      <w:proofErr w:type="spellEnd"/>
-      <w:r>
-        <w:t xml:space="preserve"> will detect this, and the ‘uncommitted changes’ yellow box will show</w:t>
-      </w:r>
-      <w:r>
-        <w:t xml:space="preserve"> (seen in the screenshot below)</w:t>
-      </w:r>
-      <w:r>
-        <w:t>.  As stated, you will need to give a preferable concise statement of your commit</w:t>
-      </w:r>
-      <w:r>
-        <w:t xml:space="preserve"> for the ‘commit message’</w:t>
-      </w:r>
-      <w:r>
-        <w:t xml:space="preserve">, and any </w:t>
-      </w:r>
-      <w:r>
-        <w:t xml:space="preserve">more in-depth </w:t>
-      </w:r>
-      <w:r>
-        <w:t>details</w:t>
-      </w:r>
-      <w:r>
-        <w:t xml:space="preserve"> for the ‘extended description’.</w:t>
-      </w:r>
-      <w:r>
-        <w:t xml:space="preserve">  Once you ‘commit’, the commit snapshot will be saved locally.  You can do as many commits as you need to before syncing with the remote storage on GitHub.com.</w:t>
-      </w:r>
-      <w:r>
-        <w:t xml:space="preserve"> </w:t>
-      </w:r>
-    </w:p>
-    <w:p>
-      <w:pPr>
-        <w:pStyle w:val="BodyText"/>
-      </w:pPr>
-      <w:r>
-        <w:rPr>
-          <w:noProof/>
-          <w:lang w:eastAsia="en-GB"/>
-        </w:rPr>
-        <w:drawing>
-          <wp:inline distT="0" distB="0" distL="0" distR="0" wp14:anchorId="700F27A5" wp14:editId="261696D5">
-            <wp:extent cx="5732145" cy="3011213"/>
-            <wp:effectExtent l="0" t="0" r="1905" b="0"/>
-            <wp:docPr id="6" name="Picture 6"/>
             <wp:cNvGraphicFramePr>
               <a:graphicFrameLocks xmlns:a="http://schemas.openxmlformats.org/drawingml/2006/main" noChangeAspect="1"/>
             </wp:cNvGraphicFramePr>
@@ -1692,6 +1681,221 @@
                   <pic:spPr>
                     <a:xfrm>
                       <a:off x="0" y="0"/>
+                      <a:ext cx="5732145" cy="3096895"/>
+                    </a:xfrm>
+                    <a:prstGeom prst="rect">
+                      <a:avLst/>
+                    </a:prstGeom>
+                  </pic:spPr>
+                </pic:pic>
+              </a:graphicData>
+            </a:graphic>
+          </wp:inline>
+        </w:drawing>
+      </w:r>
+    </w:p>
+    <w:p>
+      <w:pPr>
+        <w:pStyle w:val="BodyText"/>
+      </w:pPr>
+    </w:p>
+    <w:p>
+      <w:pPr>
+        <w:rPr>
+          <w:rFonts w:ascii="Helvetica" w:hAnsi="Helvetica"/>
+          <w:b/>
+          <w:caps/>
+          <w:kern w:val="28"/>
+          <w:sz w:val="28"/>
+        </w:rPr>
+      </w:pPr>
+      <w:r>
+        <w:br w:type="page"/>
+      </w:r>
+    </w:p>
+    <w:p>
+      <w:pPr>
+        <w:pStyle w:val="Heading1"/>
+      </w:pPr>
+      <w:bookmarkStart w:id="7" w:name="_Toc342692767"/>
+      <w:r>
+        <w:lastRenderedPageBreak/>
+        <w:t>Committing/Syncing</w:t>
+      </w:r>
+      <w:bookmarkEnd w:id="7"/>
+    </w:p>
+    <w:p>
+      <w:pPr>
+        <w:pStyle w:val="BodyText"/>
+      </w:pPr>
+      <w:r>
+        <w:t>So in regard to committing, each ‘commit’ is like a snapshot of all changes that has been made since the last commit has been made.  One can therefore look at the differences between two commits to see what has changed within the files.</w:t>
+      </w:r>
+      <w:r>
+        <w:t xml:space="preserve">  All the commits happen locally, and then are all “sync”-</w:t>
+      </w:r>
+      <w:proofErr w:type="spellStart"/>
+      <w:proofErr w:type="gramStart"/>
+      <w:r>
+        <w:t>ed</w:t>
+      </w:r>
+      <w:proofErr w:type="spellEnd"/>
+      <w:proofErr w:type="gramEnd"/>
+      <w:r>
+        <w:t xml:space="preserve"> to GitHub.com via ‘</w:t>
+      </w:r>
+      <w:proofErr w:type="spellStart"/>
+      <w:r>
+        <w:t>GitHub</w:t>
+      </w:r>
+      <w:proofErr w:type="spellEnd"/>
+      <w:r>
+        <w:t xml:space="preserve"> for Windows’.</w:t>
+      </w:r>
+      <w:r>
+        <w:t xml:space="preserve">  ‘</w:t>
+      </w:r>
+      <w:proofErr w:type="spellStart"/>
+      <w:r>
+        <w:t>GitHub</w:t>
+      </w:r>
+      <w:proofErr w:type="spellEnd"/>
+      <w:r>
+        <w:t xml:space="preserve"> for Windows’ will detect any changes in the local repo folder on your computer</w:t>
+      </w:r>
+      <w:r>
+        <w:t xml:space="preserve"> </w:t>
+      </w:r>
+      <w:proofErr w:type="gramStart"/>
+      <w:r>
+        <w:t>( ‘Documents</w:t>
+      </w:r>
+      <w:proofErr w:type="gramEnd"/>
+      <w:r>
+        <w:t>/</w:t>
+      </w:r>
+      <w:proofErr w:type="spellStart"/>
+      <w:r>
+        <w:t>GitHub</w:t>
+      </w:r>
+      <w:proofErr w:type="spellEnd"/>
+      <w:r>
+        <w:t>/[repo name]’)</w:t>
+      </w:r>
+    </w:p>
+    <w:p>
+      <w:pPr>
+        <w:pStyle w:val="BodyText"/>
+      </w:pPr>
+      <w:r>
+        <w:t>As you’ve added the group repo to the program</w:t>
+      </w:r>
+      <w:r>
+        <w:t>, you’ll want to make sure it’s sync-ed.  It is a good idea to keep it sync-</w:t>
+      </w:r>
+      <w:proofErr w:type="spellStart"/>
+      <w:r>
+        <w:t>ed</w:t>
+      </w:r>
+      <w:proofErr w:type="spellEnd"/>
+      <w:r>
+        <w:t xml:space="preserve"> before committing in case other members have edited files that you’re working on too</w:t>
+      </w:r>
+      <w:r>
+        <w:t xml:space="preserve"> (plus check for</w:t>
+      </w:r>
+      <w:r>
+        <w:t xml:space="preserve"> new files)</w:t>
+      </w:r>
+      <w:r>
+        <w:t>.</w:t>
+      </w:r>
+    </w:p>
+    <w:p>
+      <w:pPr>
+        <w:pStyle w:val="BodyText"/>
+      </w:pPr>
+      <w:r>
+        <w:t>If you</w:t>
+      </w:r>
+      <w:r>
+        <w:t xml:space="preserve"> change anything within the state</w:t>
+      </w:r>
+      <w:r>
+        <w:t>d</w:t>
+      </w:r>
+      <w:r>
+        <w:t xml:space="preserve"> directory, then </w:t>
+      </w:r>
+      <w:proofErr w:type="spellStart"/>
+      <w:r>
+        <w:t>GitHub</w:t>
+      </w:r>
+      <w:proofErr w:type="spellEnd"/>
+      <w:r>
+        <w:t xml:space="preserve"> will detect this, and the ‘uncommitted changes’ yellow box will show</w:t>
+      </w:r>
+      <w:r>
+        <w:t xml:space="preserve"> (seen in the screenshot below)</w:t>
+      </w:r>
+      <w:r>
+        <w:t>.  As stated, you will need to give a preferable concise statement of your commit</w:t>
+      </w:r>
+      <w:r>
+        <w:t xml:space="preserve"> for the ‘commit message’</w:t>
+      </w:r>
+      <w:r>
+        <w:t xml:space="preserve">, and any </w:t>
+      </w:r>
+      <w:r>
+        <w:t xml:space="preserve">more in-depth </w:t>
+      </w:r>
+      <w:r>
+        <w:t>details</w:t>
+      </w:r>
+      <w:r>
+        <w:t xml:space="preserve"> for the ‘extended description’.</w:t>
+      </w:r>
+      <w:r>
+        <w:t xml:space="preserve">  Once you ‘commit’, the commit snapshot will be saved locally.  You can do as many commits as you need to before syncing with the remote storage on GitHub.com.</w:t>
+      </w:r>
+      <w:r>
+        <w:t xml:space="preserve"> </w:t>
+      </w:r>
+    </w:p>
+    <w:p>
+      <w:pPr>
+        <w:pStyle w:val="BodyText"/>
+      </w:pPr>
+      <w:r>
+        <w:rPr>
+          <w:noProof/>
+          <w:lang w:eastAsia="en-GB"/>
+        </w:rPr>
+        <w:drawing>
+          <wp:inline distT="0" distB="0" distL="0" distR="0" wp14:anchorId="700F27A5" wp14:editId="261696D5">
+            <wp:extent cx="5732145" cy="3011213"/>
+            <wp:effectExtent l="0" t="0" r="1905" b="0"/>
+            <wp:docPr id="6" name="Picture 6"/>
+            <wp:cNvGraphicFramePr>
+              <a:graphicFrameLocks xmlns:a="http://schemas.openxmlformats.org/drawingml/2006/main" noChangeAspect="1"/>
+            </wp:cNvGraphicFramePr>
+            <a:graphic xmlns:a="http://schemas.openxmlformats.org/drawingml/2006/main">
+              <a:graphicData uri="http://schemas.openxmlformats.org/drawingml/2006/picture">
+                <pic:pic xmlns:pic="http://schemas.openxmlformats.org/drawingml/2006/picture">
+                  <pic:nvPicPr>
+                    <pic:cNvPr id="0" name=""/>
+                    <pic:cNvPicPr/>
+                  </pic:nvPicPr>
+                  <pic:blipFill>
+                    <a:blip r:embed="rId12"/>
+                    <a:stretch>
+                      <a:fillRect/>
+                    </a:stretch>
+                  </pic:blipFill>
+                  <pic:spPr>
+                    <a:xfrm>
+                      <a:off x="0" y="0"/>
                       <a:ext cx="5732145" cy="3011213"/>
                     </a:xfrm>
                     <a:prstGeom prst="rect">
@@ -1735,7 +1939,10 @@
         <w:pStyle w:val="BodyText"/>
       </w:pPr>
       <w:r>
-        <w:t xml:space="preserve">You have should now know how to commit and push files to </w:t>
+        <w:t>You</w:t>
+      </w:r>
+      <w:r>
+        <w:t xml:space="preserve"> should now know how to commit and push files to </w:t>
       </w:r>
       <w:proofErr w:type="spellStart"/>
       <w:r>
@@ -1750,14 +1957,14 @@
       <w:pPr>
         <w:pStyle w:val="UnnumHeading1"/>
       </w:pPr>
-      <w:bookmarkStart w:id="5" w:name="_Toc274759616"/>
+      <w:bookmarkStart w:id="8" w:name="_Toc342692768"/>
       <w:r>
         <w:t>RE</w:t>
       </w:r>
       <w:r>
         <w:t>FERENCES</w:t>
       </w:r>
-      <w:bookmarkEnd w:id="5"/>
+      <w:bookmarkEnd w:id="8"/>
     </w:p>
     <w:p>
       <w:pPr>
@@ -1774,12 +1981,12 @@
       <w:r>
         <w:br w:type="page"/>
       </w:r>
-      <w:bookmarkStart w:id="6" w:name="_Toc274759617"/>
+      <w:bookmarkStart w:id="9" w:name="_Toc342692769"/>
       <w:r>
         <w:lastRenderedPageBreak/>
         <w:t>DOCUMENT HISTORY</w:t>
       </w:r>
-      <w:bookmarkEnd w:id="6"/>
+      <w:bookmarkEnd w:id="9"/>
     </w:p>
     <w:tbl>
       <w:tblPr>
@@ -1991,31 +2198,47 @@
           <w:tcPr>
             <w:tcW w:w="864" w:type="dxa"/>
           </w:tcPr>
+          <w:p>
+            <w:r>
+              <w:t>1.1</w:t>
+            </w:r>
+          </w:p>
+        </w:tc>
+        <w:tc>
+          <w:tcPr>
+            <w:tcW w:w="1008" w:type="dxa"/>
+          </w:tcPr>
           <w:p/>
         </w:tc>
         <w:tc>
           <w:tcPr>
-            <w:tcW w:w="1008" w:type="dxa"/>
-          </w:tcPr>
-          <w:p/>
-        </w:tc>
-        <w:tc>
-          <w:tcPr>
             <w:tcW w:w="1193" w:type="dxa"/>
           </w:tcPr>
-          <w:p/>
+          <w:p>
+            <w:r>
+              <w:t>07/12/2012</w:t>
+            </w:r>
+          </w:p>
         </w:tc>
         <w:tc>
           <w:tcPr>
             <w:tcW w:w="3969" w:type="dxa"/>
           </w:tcPr>
-          <w:p/>
+          <w:p>
+            <w:r>
+              <w:t>Fixed spelling errors</w:t>
+            </w:r>
+          </w:p>
         </w:tc>
         <w:tc>
           <w:tcPr>
             <w:tcW w:w="1318" w:type="dxa"/>
           </w:tcPr>
-          <w:p/>
+          <w:p>
+            <w:r>
+              <w:t>PW</w:t>
+            </w:r>
+          </w:p>
         </w:tc>
       </w:tr>
       <w:tr>
@@ -2340,8 +2563,8 @@
       </w:pPr>
     </w:p>
     <w:sectPr>
-      <w:headerReference w:type="default" r:id="rId12"/>
-      <w:footerReference w:type="default" r:id="rId13"/>
+      <w:headerReference w:type="default" r:id="rId13"/>
+      <w:footerReference w:type="default" r:id="rId14"/>
       <w:pgSz w:w="11907" w:h="16840" w:code="9"/>
       <w:pgMar w:top="1440" w:right="1440" w:bottom="1440" w:left="1440" w:header="720" w:footer="720" w:gutter="0"/>
       <w:pgNumType w:start="1"/>
@@ -2539,7 +2762,7 @@
       <w:sdtEndPr/>
       <w:sdtContent>
         <w:r>
-          <w:t>1.0</w:t>
+          <w:t>1.1</w:t>
         </w:r>
       </w:sdtContent>
     </w:sdt>
@@ -5374,9 +5597,8 @@
     <w:panose1 w:val="020B0604030504040204"/>
     <w:charset w:val="00"/>
     <w:family w:val="swiss"/>
-    <w:notTrueType/>
     <w:pitch w:val="variable"/>
-    <w:sig w:usb0="00000003" w:usb1="00000000" w:usb2="00000000" w:usb3="00000000" w:csb0="00000001" w:csb1="00000000"/>
+    <w:sig w:usb0="E1002EFF" w:usb1="C000605B" w:usb2="00000029" w:usb3="00000000" w:csb0="000101FF" w:csb1="00000000"/>
   </w:font>
   <w:font w:name="Calibri">
     <w:panose1 w:val="020F0502020204030204"/>
@@ -5417,6 +5639,7 @@
   <w:rsids>
     <w:rsidRoot w:val="00082CF8"/>
     <w:rsid w:val="00082CF8"/>
+    <w:rsid w:val="001B0708"/>
     <w:rsid w:val="00206E2D"/>
     <w:rsid w:val="00856E6E"/>
   </w:rsids>

</xml_diff>

<commit_message>
Github instructions now final
Fixed errors and such
</commit_message>
<xml_diff>
--- a/Using GitHub/Draft/Basic instructions.docx
+++ b/Using GitHub/Draft/Basic instructions.docx
@@ -117,13 +117,8 @@
             <w:tcW w:w="1276" w:type="dxa"/>
           </w:tcPr>
           <w:p>
-            <w:proofErr w:type="spellStart"/>
             <w:r>
-              <w:t>Config</w:t>
-            </w:r>
-            <w:proofErr w:type="spellEnd"/>
-            <w:r>
-              <w:t xml:space="preserve"> Ref:</w:t>
+              <w:t>Config Ref:</w:t>
             </w:r>
           </w:p>
         </w:tc>
@@ -218,7 +213,7 @@
                   <w:t>1.</w:t>
                 </w:r>
                 <w:r>
-                  <w:t>1</w:t>
+                  <w:t>2</w:t>
                 </w:r>
               </w:sdtContent>
             </w:sdt>
@@ -263,7 +258,7 @@
               <w:sdtEndPr/>
               <w:sdtContent>
                 <w:r>
-                  <w:t>Draft</w:t>
+                  <w:t>Final</w:t>
                 </w:r>
               </w:sdtContent>
             </w:sdt>
@@ -1240,15 +1235,13 @@
         <w:pStyle w:val="BodyText"/>
       </w:pPr>
       <w:r>
-        <w:t xml:space="preserve">Provide users of group number 2 of the Software Engineering Group Project 2012 with a basic understanding of how to use </w:t>
-      </w:r>
-      <w:proofErr w:type="spellStart"/>
-      <w:r>
-        <w:t>github</w:t>
-      </w:r>
-      <w:proofErr w:type="spellEnd"/>
-      <w:r>
-        <w:t xml:space="preserve"> for windows, with the remote git repository system on </w:t>
+        <w:t>Provide users of group number 2 of the Software Engineering Group Project 2012</w:t>
+      </w:r>
+      <w:r>
+        <w:t>/2013</w:t>
+      </w:r>
+      <w:r>
+        <w:t xml:space="preserve"> with a basic understanding of how to use github for windows, with the remote git repository system on </w:t>
       </w:r>
       <w:r>
         <w:t>‘</w:t>
@@ -1278,15 +1271,7 @@
         <w:pStyle w:val="BodyText"/>
       </w:pPr>
       <w:r>
-        <w:t xml:space="preserve">All members committing to GitHub.com and using </w:t>
-      </w:r>
-      <w:proofErr w:type="spellStart"/>
-      <w:r>
-        <w:t>GitHub</w:t>
-      </w:r>
-      <w:proofErr w:type="spellEnd"/>
-      <w:r>
-        <w:t xml:space="preserve"> for windows should read this document if they are not clear on how to use it.</w:t>
+        <w:t>All members committing to GitHub.com and using GitHub for windows should read this document if they are not clear on how to use it.</w:t>
       </w:r>
     </w:p>
     <w:p>
@@ -1304,23 +1289,7 @@
         <w:pStyle w:val="BodyText"/>
       </w:pPr>
       <w:r>
-        <w:t xml:space="preserve">The objective of this document is to allow users of group number 2 of the Software Engineering Group Project 2012 the ability to commit and sync their local </w:t>
-      </w:r>
-      <w:proofErr w:type="spellStart"/>
-      <w:r>
-        <w:t>github</w:t>
-      </w:r>
-      <w:proofErr w:type="spellEnd"/>
-      <w:r>
-        <w:t xml:space="preserve"> directory with </w:t>
-      </w:r>
-      <w:proofErr w:type="spellStart"/>
-      <w:r>
-        <w:t>github’s</w:t>
-      </w:r>
-      <w:proofErr w:type="spellEnd"/>
-      <w:r>
-        <w:t xml:space="preserve"> remote directory.</w:t>
+        <w:t>The objective of this document is to allow users of group number 2 of the Software Engineering Group Project 2012 the ability to commit and sync their local github directory with github’s remote directory.</w:t>
       </w:r>
     </w:p>
     <w:p>
@@ -1344,15 +1313,7 @@
         <w:t xml:space="preserve">main </w:t>
       </w:r>
       <w:r>
-        <w:t xml:space="preserve">methods of obtaining </w:t>
-      </w:r>
-      <w:proofErr w:type="spellStart"/>
-      <w:r>
-        <w:t>GitHub</w:t>
-      </w:r>
-      <w:proofErr w:type="spellEnd"/>
-      <w:r>
-        <w:t xml:space="preserve"> for Windows:</w:t>
+        <w:t>methods of obtaining GitHub for Windows:</w:t>
       </w:r>
     </w:p>
     <w:p>
@@ -1364,15 +1325,7 @@
         </w:numPr>
       </w:pPr>
       <w:r>
-        <w:t>Google ‘</w:t>
-      </w:r>
-      <w:proofErr w:type="spellStart"/>
-      <w:r>
-        <w:t>GitHub</w:t>
-      </w:r>
-      <w:proofErr w:type="spellEnd"/>
-      <w:r>
-        <w:t xml:space="preserve"> for Windows’</w:t>
+        <w:t>Google ‘GitHub for Windows’</w:t>
       </w:r>
     </w:p>
     <w:p>
@@ -1435,15 +1388,7 @@
     </w:p>
     <w:p>
       <w:r>
-        <w:t xml:space="preserve">After this, you will need to install it.  Don’t think I need to explain how to install an .exe to fellow </w:t>
-      </w:r>
-      <w:proofErr w:type="spellStart"/>
-      <w:r>
-        <w:t>CompSci</w:t>
-      </w:r>
-      <w:proofErr w:type="spellEnd"/>
-      <w:r>
-        <w:t xml:space="preserve"> students.</w:t>
+        <w:t>After this, you will need to install it.  Don’t think I need to explain how to install an .exe to fellow CompSci students.</w:t>
       </w:r>
     </w:p>
     <w:p>
@@ -1482,31 +1427,10 @@
         <w:t>You will need to obtain read/write permissions to access and change the private repo</w:t>
       </w:r>
       <w:r>
-        <w:t xml:space="preserve">sitory (repo).  In the case of this project, you will need to contact ‘Dave </w:t>
-      </w:r>
-      <w:proofErr w:type="spellStart"/>
-      <w:r>
-        <w:t>Haenze</w:t>
-      </w:r>
-      <w:proofErr w:type="spellEnd"/>
-      <w:r>
-        <w:t>’ who hosts the repo.  You will know that you have been granted access when a ‘page not found’ error is not displayed</w:t>
-      </w:r>
-      <w:r>
-        <w:t>.  You can see the screenshot below that the user has been given ‘</w:t>
-      </w:r>
-      <w:proofErr w:type="spellStart"/>
-      <w:proofErr w:type="gramStart"/>
-      <w:r>
-        <w:t>Read+Write</w:t>
-      </w:r>
-      <w:proofErr w:type="spellEnd"/>
-      <w:r>
-        <w:t xml:space="preserve"> access’</w:t>
-      </w:r>
-      <w:proofErr w:type="gramEnd"/>
-      <w:r>
-        <w:t>.</w:t>
+        <w:t>sitory (repo).  In the case of this project, you will need to contact ‘Dave Haenze’ who hosts the repo.  You will know that you have been granted access when a ‘page not found’ error is not displayed</w:t>
+      </w:r>
+      <w:r>
+        <w:t>.  You can see the screenshot below that the user has been given ‘Read+Write access’.</w:t>
       </w:r>
     </w:p>
     <w:p>
@@ -1514,15 +1438,7 @@
         <w:pStyle w:val="BodyText"/>
       </w:pPr>
       <w:r>
-        <w:t xml:space="preserve">How </w:t>
-      </w:r>
-      <w:proofErr w:type="spellStart"/>
-      <w:r>
-        <w:t>GitHub</w:t>
-      </w:r>
-      <w:proofErr w:type="spellEnd"/>
-      <w:r>
-        <w:t xml:space="preserve"> works, is that you will need to “clone” the entire repository to your computer (local storage).  The easiest way to do </w:t>
+        <w:t xml:space="preserve">How GitHub works, is that you will need to “clone” the entire repository to your computer (local storage).  The easiest way to do </w:t>
       </w:r>
       <w:r>
         <w:t>this</w:t>
@@ -1534,29 +1450,13 @@
         <w:t xml:space="preserve"> to the repo on github.com, and click the ‘Clone in Windows’ button</w:t>
       </w:r>
       <w:r>
-        <w:t>.  This link should open with your install of ‘</w:t>
-      </w:r>
-      <w:proofErr w:type="spellStart"/>
-      <w:r>
-        <w:t>GitHub</w:t>
-      </w:r>
-      <w:proofErr w:type="spellEnd"/>
-      <w:r>
-        <w:t xml:space="preserve"> for Windows’ and clone the repo to your local storage, whilst linking your local storage with the remote storage (on github.com).</w:t>
+        <w:t>.  This link should open with your install of ‘GitHub for Windows’ and clone the repo to your local storage, whilst linking your local storage with the remote storage (on github.com).</w:t>
       </w:r>
       <w:r>
         <w:t xml:space="preserve"> </w:t>
       </w:r>
       <w:r>
-        <w:t xml:space="preserve"> The local storage should be located in your ‘Documents/</w:t>
-      </w:r>
-      <w:proofErr w:type="spellStart"/>
-      <w:r>
-        <w:t>GitHub</w:t>
-      </w:r>
-      <w:proofErr w:type="spellEnd"/>
-      <w:r>
-        <w:t>/’ directory.</w:t>
+        <w:t xml:space="preserve"> The local storage should be located in your ‘Documents/GitHub/’ directory.</w:t>
       </w:r>
       <w:r>
         <w:t xml:space="preserve">  This is where you add/delete/modify the files you wish to commit and sync.</w:t>
@@ -1634,11 +1534,7 @@
         <w:pStyle w:val="BodyText"/>
       </w:pPr>
       <w:r>
-        <w:t xml:space="preserve">It should look similar to this if the repo has been cloned correctly.  </w:t>
-      </w:r>
-      <w:proofErr w:type="gramStart"/>
-      <w:r>
-        <w:t xml:space="preserve">To get to the commits, click on the arrow pointing to the right above the ‘open this repo’ </w:t>
+        <w:t xml:space="preserve">It should look similar to this if the repo has been cloned correctly.  To get to the commits, click on the arrow pointing to the right above the ‘open this repo’ </w:t>
       </w:r>
       <w:r>
         <w:t xml:space="preserve">popup </w:t>
@@ -1646,7 +1542,6 @@
       <w:r>
         <w:t>grey box.</w:t>
       </w:r>
-      <w:proofErr w:type="gramEnd"/>
     </w:p>
     <w:p>
       <w:pPr>
@@ -1729,58 +1624,28 @@
         <w:pStyle w:val="BodyText"/>
       </w:pPr>
       <w:r>
-        <w:t>So in regard to committing, each ‘commit’ is like a snapshot of all changes that has been made since the last commit has been made.  One can therefore look at the differences between two commits to see what has changed within the files.</w:t>
-      </w:r>
-      <w:r>
-        <w:t xml:space="preserve">  All the commits happen locally, and then are all “sync”-</w:t>
-      </w:r>
-      <w:proofErr w:type="spellStart"/>
-      <w:proofErr w:type="gramStart"/>
-      <w:r>
-        <w:t>ed</w:t>
-      </w:r>
-      <w:proofErr w:type="spellEnd"/>
-      <w:proofErr w:type="gramEnd"/>
-      <w:r>
-        <w:t xml:space="preserve"> to GitHub.com via ‘</w:t>
-      </w:r>
-      <w:proofErr w:type="spellStart"/>
-      <w:r>
-        <w:t>GitHub</w:t>
-      </w:r>
-      <w:proofErr w:type="spellEnd"/>
-      <w:r>
-        <w:t xml:space="preserve"> for Windows’.</w:t>
-      </w:r>
-      <w:r>
-        <w:t xml:space="preserve">  ‘</w:t>
-      </w:r>
-      <w:proofErr w:type="spellStart"/>
-      <w:r>
-        <w:t>GitHub</w:t>
-      </w:r>
-      <w:proofErr w:type="spellEnd"/>
-      <w:r>
-        <w:t xml:space="preserve"> for Windows’ will detect any changes in the local repo folder on your computer</w:t>
-      </w:r>
-      <w:r>
-        <w:t xml:space="preserve"> </w:t>
-      </w:r>
-      <w:proofErr w:type="gramStart"/>
-      <w:r>
-        <w:t>( ‘Documents</w:t>
-      </w:r>
-      <w:proofErr w:type="gramEnd"/>
-      <w:r>
-        <w:t>/</w:t>
-      </w:r>
-      <w:proofErr w:type="spellStart"/>
-      <w:r>
-        <w:t>GitHub</w:t>
-      </w:r>
-      <w:proofErr w:type="spellEnd"/>
-      <w:r>
-        <w:t>/[repo name]’)</w:t>
+        <w:t xml:space="preserve">So in regard to committing, each ‘commit’ is like a </w:t>
+      </w:r>
+      <w:r>
+        <w:t>snapshot of all changes that have</w:t>
+      </w:r>
+      <w:r>
+        <w:t xml:space="preserve"> been mad</w:t>
+      </w:r>
+      <w:r>
+        <w:t>e since the last commit</w:t>
+      </w:r>
+      <w:r>
+        <w:t>.  One can therefore look at the differences between two commits to see what has changed within the files.</w:t>
+      </w:r>
+      <w:r>
+        <w:t xml:space="preserve">  All the commits happen locally, and then are all “sync”-ed to GitHub.com via ‘GitHub for Windows’.</w:t>
+      </w:r>
+      <w:r>
+        <w:t xml:space="preserve">  ‘GitHub for Windows’ will detect any changes in the local repo folder on your computer</w:t>
+      </w:r>
+      <w:r>
+        <w:t xml:space="preserve"> ( ‘Documents/GitHub/[repo name]’)</w:t>
       </w:r>
     </w:p>
     <w:p>
@@ -1791,15 +1656,7 @@
         <w:t>As you’ve added the group repo to the program</w:t>
       </w:r>
       <w:r>
-        <w:t>, you’ll want to make sure it’s sync-ed.  It is a good idea to keep it sync-</w:t>
-      </w:r>
-      <w:proofErr w:type="spellStart"/>
-      <w:r>
-        <w:t>ed</w:t>
-      </w:r>
-      <w:proofErr w:type="spellEnd"/>
-      <w:r>
-        <w:t xml:space="preserve"> before committing in case other members have edited files that you’re working on too</w:t>
+        <w:t>, you’ll want to make sure it’s sync-ed.  It is a good idea to keep it sync-ed before committing in case other members have edited files that you’re working on too</w:t>
       </w:r>
       <w:r>
         <w:t xml:space="preserve"> (plus check for</w:t>
@@ -1825,15 +1682,7 @@
         <w:t>d</w:t>
       </w:r>
       <w:r>
-        <w:t xml:space="preserve"> directory, then </w:t>
-      </w:r>
-      <w:proofErr w:type="spellStart"/>
-      <w:r>
-        <w:t>GitHub</w:t>
-      </w:r>
-      <w:proofErr w:type="spellEnd"/>
-      <w:r>
-        <w:t xml:space="preserve"> will detect this, and the ‘uncommitted changes’ yellow box will show</w:t>
+        <w:t xml:space="preserve"> directory, then GitHub will detect this, and the ‘uncommitted changes’ yellow box will show</w:t>
       </w:r>
       <w:r>
         <w:t xml:space="preserve"> (seen in the screenshot below)</w:t>
@@ -1942,15 +1791,7 @@
         <w:t>You</w:t>
       </w:r>
       <w:r>
-        <w:t xml:space="preserve"> should now know how to commit and push files to </w:t>
-      </w:r>
-      <w:proofErr w:type="spellStart"/>
-      <w:r>
-        <w:t>GitHub</w:t>
-      </w:r>
-      <w:proofErr w:type="spellEnd"/>
-      <w:r>
-        <w:t>!</w:t>
+        <w:t xml:space="preserve"> should now know how to commit and push files to GitHub!</w:t>
       </w:r>
     </w:p>
     <w:p>
@@ -2249,31 +2090,52 @@
           <w:tcPr>
             <w:tcW w:w="864" w:type="dxa"/>
           </w:tcPr>
+          <w:p>
+            <w:r>
+              <w:t>1.2</w:t>
+            </w:r>
+          </w:p>
+        </w:tc>
+        <w:tc>
+          <w:tcPr>
+            <w:tcW w:w="1008" w:type="dxa"/>
+          </w:tcPr>
           <w:p/>
         </w:tc>
         <w:tc>
           <w:tcPr>
-            <w:tcW w:w="1008" w:type="dxa"/>
-          </w:tcPr>
-          <w:p/>
-        </w:tc>
-        <w:tc>
-          <w:tcPr>
             <w:tcW w:w="1193" w:type="dxa"/>
           </w:tcPr>
-          <w:p/>
+          <w:p>
+            <w:r>
+              <w:t>30/01/2013</w:t>
+            </w:r>
+          </w:p>
         </w:tc>
         <w:tc>
           <w:tcPr>
             <w:tcW w:w="3969" w:type="dxa"/>
           </w:tcPr>
-          <w:p/>
+          <w:p>
+            <w:r>
+              <w:t>Fixed more errors</w:t>
+            </w:r>
+            <w:r>
+              <w:t>, now final</w:t>
+            </w:r>
+            <w:bookmarkStart w:id="10" w:name="_GoBack"/>
+            <w:bookmarkEnd w:id="10"/>
+          </w:p>
         </w:tc>
         <w:tc>
           <w:tcPr>
             <w:tcW w:w="1318" w:type="dxa"/>
           </w:tcPr>
-          <w:p/>
+          <w:p>
+            <w:r>
+              <w:t>PW</w:t>
+            </w:r>
+          </w:p>
         </w:tc>
       </w:tr>
       <w:tr>
@@ -2641,7 +2503,7 @@
         <w:rStyle w:val="PageNumber"/>
         <w:noProof/>
       </w:rPr>
-      <w:t>2</w:t>
+      <w:t>6</w:t>
     </w:r>
     <w:r>
       <w:rPr>
@@ -2762,7 +2624,7 @@
       <w:sdtEndPr/>
       <w:sdtContent>
         <w:r>
-          <w:t>1.1</w:t>
+          <w:t>1.2</w:t>
         </w:r>
       </w:sdtContent>
     </w:sdt>
@@ -2779,7 +2641,7 @@
       <w:sdtEndPr/>
       <w:sdtContent>
         <w:r>
-          <w:t>Draft</w:t>
+          <w:t>Final</w:t>
         </w:r>
       </w:sdtContent>
     </w:sdt>
@@ -5563,7 +5425,7 @@
     <w:charset w:val="00"/>
     <w:family w:val="roman"/>
     <w:pitch w:val="variable"/>
-    <w:sig w:usb0="E0002AFF" w:usb1="C0007843" w:usb2="00000009" w:usb3="00000000" w:csb0="000001FF" w:csb1="00000000"/>
+    <w:sig w:usb0="E0002AFF" w:usb1="C0007841" w:usb2="00000009" w:usb3="00000000" w:csb0="000001FF" w:csb1="00000000"/>
   </w:font>
   <w:font w:name="Courier New">
     <w:panose1 w:val="02070309020205020404"/>
@@ -5591,14 +5453,15 @@
     <w:charset w:val="00"/>
     <w:family w:val="roman"/>
     <w:pitch w:val="variable"/>
-    <w:sig w:usb0="E0002AFF" w:usb1="C0007843" w:usb2="00000009" w:usb3="00000000" w:csb0="000001FF" w:csb1="00000000"/>
+    <w:sig w:usb0="E0002AFF" w:usb1="C0007841" w:usb2="00000009" w:usb3="00000000" w:csb0="000001FF" w:csb1="00000000"/>
   </w:font>
   <w:font w:name="Tahoma">
     <w:panose1 w:val="020B0604030504040204"/>
     <w:charset w:val="00"/>
     <w:family w:val="swiss"/>
+    <w:notTrueType/>
     <w:pitch w:val="variable"/>
-    <w:sig w:usb0="E1002EFF" w:usb1="C000605B" w:usb2="00000029" w:usb3="00000000" w:csb0="000101FF" w:csb1="00000000"/>
+    <w:sig w:usb0="00000003" w:usb1="00000000" w:usb2="00000000" w:usb3="00000000" w:csb0="00000001" w:csb1="00000000"/>
   </w:font>
   <w:font w:name="Calibri">
     <w:panose1 w:val="020F0502020204030204"/>
@@ -5641,6 +5504,7 @@
     <w:rsid w:val="00082CF8"/>
     <w:rsid w:val="001B0708"/>
     <w:rsid w:val="00206E2D"/>
+    <w:rsid w:val="007A4BC2"/>
     <w:rsid w:val="00856E6E"/>
   </w:rsids>
   <m:mathPr>

</xml_diff>